<commit_message>
Periodo de pruebas y arreglos
Arreglos en las actividades internas y actividades de promoción.
Se realizan los documentos de pruebas de usabilidad y de inspección
</commit_message>
<xml_diff>
--- a/Sprint#3/Pruebas de inspección/Pruebas Inspección Sprint 2 RF-26 Registrar una actividad promoción de la carrera - Copy.docx
+++ b/Sprint#3/Pruebas de inspección/Pruebas Inspección Sprint 2 RF-26 Registrar una actividad promoción de la carrera - Copy.docx
@@ -63,7 +63,7 @@
     </w:p>
     <w:p>
       <w:pPr>
-        <w:pStyle w:val="Heading2"/>
+        <w:pStyle w:val="Ttulo2"/>
         <w:jc w:val="center"/>
       </w:pPr>
       <w:r>
@@ -89,7 +89,7 @@
       <w:tr>
         <w:tc>
           <w:tcPr>
-            <w:tcW w:w="2628" w:type="dxa"/>
+            <w:tcW w:w="2627" w:type="dxa"/>
             <w:tcBorders>
               <w:top w:val="nil"/>
               <w:left w:val="nil"/>
@@ -120,7 +120,7 @@
         </w:tc>
         <w:tc>
           <w:tcPr>
-            <w:tcW w:w="6600" w:type="dxa"/>
+            <w:tcW w:w="6598" w:type="dxa"/>
             <w:tcBorders>
               <w:top w:val="single" w:sz="4" w:space="0" w:color="000000"/>
               <w:left w:val="single" w:sz="4" w:space="0" w:color="000000"/>
@@ -140,7 +140,7 @@
                 <w:rFonts w:asciiTheme="minorHAnsi" w:hAnsiTheme="minorHAnsi" w:cstheme="minorHAnsi"/>
                 <w:lang w:val="es-CR"/>
               </w:rPr>
-              <w:t>15</w:t>
+              <w:t>24</w:t>
             </w:r>
             <w:r>
               <w:rPr>
@@ -154,7 +154,7 @@
                 <w:rFonts w:asciiTheme="minorHAnsi" w:hAnsiTheme="minorHAnsi" w:cstheme="minorHAnsi"/>
                 <w:lang w:val="es-CR"/>
               </w:rPr>
-              <w:t>10</w:t>
+              <w:t>03</w:t>
             </w:r>
             <w:r>
               <w:rPr>
@@ -168,7 +168,14 @@
                 <w:rFonts w:asciiTheme="minorHAnsi" w:hAnsiTheme="minorHAnsi" w:cstheme="minorHAnsi"/>
                 <w:lang w:val="es-CR"/>
               </w:rPr>
-              <w:t>20</w:t>
+              <w:t>2</w:t>
+            </w:r>
+            <w:r>
+              <w:rPr>
+                <w:rFonts w:asciiTheme="minorHAnsi" w:hAnsiTheme="minorHAnsi" w:cstheme="minorHAnsi"/>
+                <w:lang w:val="es-CR"/>
+              </w:rPr>
+              <w:t>1</w:t>
             </w:r>
           </w:p>
         </w:tc>
@@ -176,7 +183,7 @@
       <w:tr>
         <w:tc>
           <w:tcPr>
-            <w:tcW w:w="2628" w:type="dxa"/>
+            <w:tcW w:w="2627" w:type="dxa"/>
             <w:tcBorders>
               <w:top w:val="nil"/>
               <w:left w:val="nil"/>
@@ -207,7 +214,7 @@
         </w:tc>
         <w:tc>
           <w:tcPr>
-            <w:tcW w:w="6600" w:type="dxa"/>
+            <w:tcW w:w="6598" w:type="dxa"/>
             <w:tcBorders>
               <w:top w:val="single" w:sz="4" w:space="0" w:color="000000"/>
               <w:left w:val="single" w:sz="4" w:space="0" w:color="000000"/>
@@ -227,7 +234,7 @@
                 <w:rFonts w:asciiTheme="minorHAnsi" w:hAnsiTheme="minorHAnsi" w:cstheme="minorHAnsi"/>
                 <w:lang w:val="es-CR"/>
               </w:rPr>
-              <w:t>1</w:t>
+              <w:t>8</w:t>
             </w:r>
             <w:r>
               <w:rPr>
@@ -241,7 +248,7 @@
                 <w:rFonts w:asciiTheme="minorHAnsi" w:hAnsiTheme="minorHAnsi" w:cstheme="minorHAnsi"/>
                 <w:lang w:val="es-CR"/>
               </w:rPr>
-              <w:t>0</w:t>
+              <w:t>4</w:t>
             </w:r>
             <w:r>
               <w:rPr>
@@ -263,7 +270,7 @@
       <w:tr>
         <w:tc>
           <w:tcPr>
-            <w:tcW w:w="2628" w:type="dxa"/>
+            <w:tcW w:w="2627" w:type="dxa"/>
             <w:tcBorders>
               <w:top w:val="nil"/>
               <w:left w:val="nil"/>
@@ -294,7 +301,7 @@
         </w:tc>
         <w:tc>
           <w:tcPr>
-            <w:tcW w:w="6600" w:type="dxa"/>
+            <w:tcW w:w="6598" w:type="dxa"/>
             <w:tcBorders>
               <w:top w:val="single" w:sz="4" w:space="0" w:color="000000"/>
               <w:left w:val="single" w:sz="4" w:space="0" w:color="000000"/>
@@ -314,7 +321,7 @@
                 <w:rFonts w:asciiTheme="minorHAnsi" w:hAnsiTheme="minorHAnsi" w:cstheme="minorHAnsi"/>
                 <w:lang w:val="es-CR"/>
               </w:rPr>
-              <w:t>1</w:t>
+              <w:t>9</w:t>
             </w:r>
             <w:r>
               <w:rPr>
@@ -328,14 +335,7 @@
                 <w:rFonts w:asciiTheme="minorHAnsi" w:hAnsiTheme="minorHAnsi" w:cstheme="minorHAnsi"/>
                 <w:lang w:val="es-CR"/>
               </w:rPr>
-              <w:t>2</w:t>
-            </w:r>
-            <w:r>
-              <w:rPr>
-                <w:rFonts w:asciiTheme="minorHAnsi" w:hAnsiTheme="minorHAnsi" w:cstheme="minorHAnsi"/>
-                <w:lang w:val="es-CR"/>
-              </w:rPr>
-              <w:t>5</w:t>
+              <w:t>00</w:t>
             </w:r>
             <w:r>
               <w:rPr>
@@ -350,7 +350,7 @@
       <w:tr>
         <w:tc>
           <w:tcPr>
-            <w:tcW w:w="2628" w:type="dxa"/>
+            <w:tcW w:w="2627" w:type="dxa"/>
             <w:tcBorders>
               <w:top w:val="nil"/>
               <w:left w:val="nil"/>
@@ -381,7 +381,7 @@
         </w:tc>
         <w:tc>
           <w:tcPr>
-            <w:tcW w:w="6600" w:type="dxa"/>
+            <w:tcW w:w="6598" w:type="dxa"/>
             <w:tcBorders>
               <w:top w:val="single" w:sz="4" w:space="0" w:color="000000"/>
               <w:left w:val="single" w:sz="4" w:space="0" w:color="000000"/>
@@ -401,7 +401,7 @@
                 <w:rFonts w:asciiTheme="minorHAnsi" w:hAnsiTheme="minorHAnsi" w:cstheme="minorHAnsi"/>
                 <w:lang w:val="es-CR"/>
               </w:rPr>
-              <w:t>Stacy González Santamaría</w:t>
+              <w:t>David Aguilar Rojas</w:t>
             </w:r>
           </w:p>
         </w:tc>
@@ -409,7 +409,7 @@
       <w:tr>
         <w:tc>
           <w:tcPr>
-            <w:tcW w:w="2628" w:type="dxa"/>
+            <w:tcW w:w="2627" w:type="dxa"/>
             <w:tcBorders>
               <w:top w:val="nil"/>
               <w:left w:val="nil"/>
@@ -449,7 +449,7 @@
         </w:tc>
         <w:tc>
           <w:tcPr>
-            <w:tcW w:w="6600" w:type="dxa"/>
+            <w:tcW w:w="6598" w:type="dxa"/>
             <w:tcBorders>
               <w:top w:val="single" w:sz="4" w:space="0" w:color="000000"/>
               <w:left w:val="single" w:sz="4" w:space="0" w:color="000000"/>
@@ -469,14 +469,7 @@
                 <w:rFonts w:asciiTheme="minorHAnsi" w:hAnsiTheme="minorHAnsi" w:cstheme="minorHAnsi"/>
                 <w:lang w:val="es-CR"/>
               </w:rPr>
-              <w:t>18</w:t>
-            </w:r>
-            <w:r>
-              <w:rPr>
-                <w:rFonts w:asciiTheme="minorHAnsi" w:hAnsiTheme="minorHAnsi" w:cstheme="minorHAnsi"/>
-                <w:lang w:val="es-CR"/>
-              </w:rPr>
-              <w:t xml:space="preserve"> </w:t>
+              <w:t xml:space="preserve">18 </w:t>
             </w:r>
             <w:r>
               <w:rPr>
@@ -497,14 +490,22 @@
                 <w:rFonts w:asciiTheme="minorHAnsi" w:hAnsiTheme="minorHAnsi" w:cstheme="minorHAnsi"/>
                 <w:lang w:val="es-CR"/>
               </w:rPr>
-              <w:t xml:space="preserve"> Sistema de Información para la Gestión Administrativa, Académica y Curricular de la Escuela de Bibliotecología, Documentación e Información</w:t>
-            </w:r>
-            <w:r>
-              <w:rPr>
-                <w:rFonts w:asciiTheme="minorHAnsi" w:hAnsiTheme="minorHAnsi" w:cstheme="minorHAnsi"/>
-                <w:lang w:val="es-CR"/>
-              </w:rPr>
-              <w:t xml:space="preserve"> &gt;</w:t>
+              <w:t xml:space="preserve"> Sistema de Información para la Gestión Administrativa, Académica y Curricular de la </w:t>
+            </w:r>
+            <w:r>
+              <w:rPr>
+                <w:rFonts w:asciiTheme="minorHAnsi" w:hAnsiTheme="minorHAnsi" w:cstheme="minorHAnsi"/>
+                <w:u w:val="single"/>
+                <w:lang w:val="es-CR"/>
+              </w:rPr>
+              <w:t>Escuela</w:t>
+            </w:r>
+            <w:r>
+              <w:rPr>
+                <w:rFonts w:asciiTheme="minorHAnsi" w:hAnsiTheme="minorHAnsi" w:cstheme="minorHAnsi"/>
+                <w:lang w:val="es-CR"/>
+              </w:rPr>
+              <w:t xml:space="preserve"> de Bibliotecología, Documentación e Información &gt;</w:t>
             </w:r>
           </w:p>
         </w:tc>
@@ -512,7 +513,7 @@
       <w:tr>
         <w:tc>
           <w:tcPr>
-            <w:tcW w:w="2628" w:type="dxa"/>
+            <w:tcW w:w="2627" w:type="dxa"/>
             <w:tcBorders>
               <w:top w:val="nil"/>
               <w:left w:val="nil"/>
@@ -543,7 +544,7 @@
         </w:tc>
         <w:tc>
           <w:tcPr>
-            <w:tcW w:w="6600" w:type="dxa"/>
+            <w:tcW w:w="6598" w:type="dxa"/>
             <w:tcBorders>
               <w:top w:val="single" w:sz="4" w:space="0" w:color="000000"/>
               <w:left w:val="single" w:sz="4" w:space="0" w:color="000000"/>
@@ -555,36 +556,30 @@
             <w:pPr>
               <w:rPr>
                 <w:rFonts w:asciiTheme="minorHAnsi" w:hAnsiTheme="minorHAnsi" w:cstheme="minorHAnsi"/>
-                <w:lang w:val="es-CR"/>
-              </w:rPr>
-            </w:pPr>
-            <w:r>
-              <w:rPr>
-                <w:rFonts w:asciiTheme="minorHAnsi" w:hAnsiTheme="minorHAnsi" w:cstheme="minorHAnsi"/>
-                <w:lang w:val="es-CR"/>
-              </w:rPr>
-              <w:t>Pantalla &lt;</w:t>
-            </w:r>
-            <w:r>
-              <w:rPr>
-                <w:rFonts w:asciiTheme="minorHAnsi" w:hAnsiTheme="minorHAnsi" w:cstheme="minorHAnsi"/>
-                <w:lang w:val="es-CR"/>
-              </w:rPr>
-              <w:t xml:space="preserve">Listado de </w:t>
-            </w:r>
-            <w:r>
-              <w:rPr>
-                <w:rFonts w:asciiTheme="minorHAnsi" w:hAnsiTheme="minorHAnsi" w:cstheme="minorHAnsi"/>
-                <w:lang w:val="es-CR"/>
-              </w:rPr>
-              <w:t>actividades internas</w:t>
-            </w:r>
-            <w:r>
-              <w:rPr>
-                <w:rFonts w:asciiTheme="minorHAnsi" w:hAnsiTheme="minorHAnsi" w:cstheme="minorHAnsi"/>
-                <w:lang w:val="es-CR"/>
-              </w:rPr>
-              <w:t>&gt;</w:t>
+                <w:u w:val="single"/>
+                <w:lang w:val="es-CR"/>
+              </w:rPr>
+            </w:pPr>
+            <w:r>
+              <w:rPr>
+                <w:rFonts w:asciiTheme="minorHAnsi" w:hAnsiTheme="minorHAnsi" w:cstheme="minorHAnsi"/>
+                <w:lang w:val="es-CR"/>
+              </w:rPr>
+              <w:t xml:space="preserve">Pantalla </w:t>
+            </w:r>
+            <w:r>
+              <w:rPr>
+                <w:rFonts w:asciiTheme="minorHAnsi" w:hAnsiTheme="minorHAnsi" w:cstheme="minorHAnsi"/>
+                <w:lang w:val="es-CR"/>
+              </w:rPr>
+              <w:t xml:space="preserve"> </w:t>
+            </w:r>
+            <w:r>
+              <w:rPr>
+                <w:rFonts w:asciiTheme="minorHAnsi" w:hAnsiTheme="minorHAnsi" w:cstheme="minorHAnsi"/>
+                <w:lang w:val="es-CR"/>
+              </w:rPr>
+              <w:t>registrar una actividad de promoción de la carrera</w:t>
             </w:r>
           </w:p>
         </w:tc>
@@ -592,7 +587,7 @@
       <w:tr>
         <w:tc>
           <w:tcPr>
-            <w:tcW w:w="2628" w:type="dxa"/>
+            <w:tcW w:w="2627" w:type="dxa"/>
             <w:tcBorders>
               <w:top w:val="nil"/>
               <w:left w:val="nil"/>
@@ -620,7 +615,7 @@
         </w:tc>
         <w:tc>
           <w:tcPr>
-            <w:tcW w:w="6600" w:type="dxa"/>
+            <w:tcW w:w="6598" w:type="dxa"/>
             <w:tcBorders>
               <w:top w:val="single" w:sz="4" w:space="0" w:color="000000"/>
               <w:left w:val="single" w:sz="4" w:space="0" w:color="000000"/>
@@ -644,7 +639,7 @@
               <w:rPr>
                 <w:rFonts w:asciiTheme="minorHAnsi" w:hAnsiTheme="minorHAnsi" w:cstheme="minorHAnsi"/>
               </w:rPr>
-              <w:t>2</w:t>
+              <w:t>3</w:t>
             </w:r>
           </w:p>
         </w:tc>
@@ -659,7 +654,7 @@
     </w:p>
     <w:p>
       <w:pPr>
-        <w:pStyle w:val="Heading2"/>
+        <w:pStyle w:val="Ttulo2"/>
       </w:pPr>
       <w:r>
         <w:t>Lista 1, Heurísticas de Nielsen</w:t>
@@ -694,7 +689,7 @@
           </w:tcPr>
           <w:p>
             <w:pPr>
-              <w:pStyle w:val="ListParagraph"/>
+              <w:pStyle w:val="Prrafodelista"/>
               <w:numPr>
                 <w:ilvl w:val="0"/>
                 <w:numId w:val="30"/>
@@ -1411,7 +1406,7 @@
           </w:tcPr>
           <w:p>
             <w:pPr>
-              <w:pStyle w:val="ListParagraph"/>
+              <w:pStyle w:val="Prrafodelista"/>
               <w:numPr>
                 <w:ilvl w:val="0"/>
                 <w:numId w:val="30"/>
@@ -2829,7 +2824,7 @@
           </w:tcPr>
           <w:p>
             <w:pPr>
-              <w:pStyle w:val="ListParagraph"/>
+              <w:pStyle w:val="Prrafodelista"/>
               <w:numPr>
                 <w:ilvl w:val="0"/>
                 <w:numId w:val="30"/>
@@ -4152,7 +4147,7 @@
           </w:tcPr>
           <w:p>
             <w:pPr>
-              <w:pStyle w:val="ListParagraph"/>
+              <w:pStyle w:val="Prrafodelista"/>
               <w:numPr>
                 <w:ilvl w:val="0"/>
                 <w:numId w:val="30"/>
@@ -5344,7 +5339,7 @@
           </w:tcPr>
           <w:p>
             <w:pPr>
-              <w:pStyle w:val="ListParagraph"/>
+              <w:pStyle w:val="Prrafodelista"/>
               <w:numPr>
                 <w:ilvl w:val="0"/>
                 <w:numId w:val="30"/>
@@ -5472,54 +5467,56 @@
                 <w:lang w:val="es-CR"/>
               </w:rPr>
             </w:pPr>
-          </w:p>
-        </w:tc>
-        <w:tc>
-          <w:tcPr>
-            <w:tcW w:w="0" w:type="auto"/>
-          </w:tcPr>
-          <w:p>
-            <w:pPr>
-              <w:rPr>
-                <w:rFonts w:asciiTheme="minorHAnsi" w:hAnsiTheme="minorHAnsi" w:cstheme="minorHAnsi"/>
-                <w:lang w:val="es-CR"/>
-              </w:rPr>
-            </w:pPr>
-          </w:p>
-        </w:tc>
-        <w:tc>
-          <w:tcPr>
-            <w:tcW w:w="0" w:type="auto"/>
-          </w:tcPr>
-          <w:p>
-            <w:pPr>
-              <w:rPr>
-                <w:lang w:val="es-CR"/>
-              </w:rPr>
-            </w:pPr>
-            <w:r>
-              <w:rPr>
-                <w:lang w:val="es-CR"/>
-              </w:rPr>
-              <w:t>X</w:t>
-            </w:r>
-          </w:p>
-        </w:tc>
-        <w:tc>
-          <w:tcPr>
-            <w:tcW w:w="0" w:type="auto"/>
-          </w:tcPr>
-          <w:p>
-            <w:pPr>
-              <w:rPr>
-                <w:lang w:val="es-CR"/>
-              </w:rPr>
-            </w:pPr>
-            <w:r>
-              <w:rPr>
-                <w:lang w:val="es-CR"/>
-              </w:rPr>
-              <w:t xml:space="preserve">En esta sección no es necesario rellenar obligatoriamente ningún campo. </w:t>
+            <w:r>
+              <w:rPr>
+                <w:rFonts w:asciiTheme="minorHAnsi" w:hAnsiTheme="minorHAnsi" w:cstheme="minorHAnsi"/>
+                <w:lang w:val="es-CR"/>
+              </w:rPr>
+              <w:t>x</w:t>
+            </w:r>
+          </w:p>
+        </w:tc>
+        <w:tc>
+          <w:tcPr>
+            <w:tcW w:w="0" w:type="auto"/>
+          </w:tcPr>
+          <w:p>
+            <w:pPr>
+              <w:rPr>
+                <w:rFonts w:asciiTheme="minorHAnsi" w:hAnsiTheme="minorHAnsi" w:cstheme="minorHAnsi"/>
+                <w:lang w:val="es-CR"/>
+              </w:rPr>
+            </w:pPr>
+          </w:p>
+        </w:tc>
+        <w:tc>
+          <w:tcPr>
+            <w:tcW w:w="0" w:type="auto"/>
+          </w:tcPr>
+          <w:p>
+            <w:pPr>
+              <w:rPr>
+                <w:lang w:val="es-CR"/>
+              </w:rPr>
+            </w:pPr>
+          </w:p>
+        </w:tc>
+        <w:tc>
+          <w:tcPr>
+            <w:tcW w:w="0" w:type="auto"/>
+          </w:tcPr>
+          <w:p>
+            <w:pPr>
+              <w:rPr>
+                <w:u w:val="single"/>
+                <w:lang w:val="es-CR"/>
+              </w:rPr>
+            </w:pPr>
+            <w:r>
+              <w:rPr>
+                <w:lang w:val="es-CR"/>
+              </w:rPr>
+              <w:t>Se indica por medio de un asterisco rojo y no se deja continuar hasta que se completen los campos requeridos</w:t>
             </w:r>
           </w:p>
         </w:tc>
@@ -5763,7 +5760,7 @@
           </w:tcPr>
           <w:p>
             <w:pPr>
-              <w:pStyle w:val="ListParagraph"/>
+              <w:pStyle w:val="Prrafodelista"/>
               <w:numPr>
                 <w:ilvl w:val="0"/>
                 <w:numId w:val="30"/>
@@ -6042,7 +6039,7 @@
       </w:tr>
       <w:tr>
         <w:trPr>
-          <w:trHeight w:val="241"/>
+          <w:trHeight w:val="501"/>
         </w:trPr>
         <w:tc>
           <w:tcPr>
@@ -6429,6 +6426,7 @@
                 <w:color w:val="auto"/>
                 <w:lang w:val="es-CR"/>
               </w:rPr>
+              <w:lastRenderedPageBreak/>
               <w:t xml:space="preserve">Los iconos asociados con contenido se relacionan </w:t>
             </w:r>
           </w:p>
@@ -6513,7 +6511,6 @@
     <w:p/>
     <w:p>
       <w:r>
-        <w:lastRenderedPageBreak/>
         <w:br w:type="page"/>
       </w:r>
     </w:p>
@@ -6573,7 +6570,7 @@
           </w:tcPr>
           <w:p>
             <w:pPr>
-              <w:pStyle w:val="ListParagraph"/>
+              <w:pStyle w:val="Prrafodelista"/>
               <w:numPr>
                 <w:ilvl w:val="0"/>
                 <w:numId w:val="30"/>
@@ -7243,7 +7240,7 @@
           </w:tcPr>
           <w:p>
             <w:pPr>
-              <w:pStyle w:val="ListParagraph"/>
+              <w:pStyle w:val="Prrafodelista"/>
               <w:numPr>
                 <w:ilvl w:val="0"/>
                 <w:numId w:val="30"/>
@@ -8953,7 +8950,7 @@
           </w:tcPr>
           <w:p>
             <w:pPr>
-              <w:pStyle w:val="ListParagraph"/>
+              <w:pStyle w:val="Prrafodelista"/>
               <w:numPr>
                 <w:ilvl w:val="0"/>
                 <w:numId w:val="30"/>
@@ -9607,7 +9604,7 @@
           </w:tcPr>
           <w:p>
             <w:pPr>
-              <w:pStyle w:val="ListParagraph"/>
+              <w:pStyle w:val="Prrafodelista"/>
               <w:numPr>
                 <w:ilvl w:val="0"/>
                 <w:numId w:val="30"/>
@@ -10527,7 +10524,7 @@
     </w:p>
     <w:p>
       <w:pPr>
-        <w:pStyle w:val="Heading2"/>
+        <w:pStyle w:val="Ttulo2"/>
       </w:pPr>
       <w:r>
         <w:lastRenderedPageBreak/>
@@ -11048,7 +11045,7 @@
           </w:tcPr>
           <w:p>
             <w:pPr>
-              <w:pStyle w:val="ListParagraph"/>
+              <w:pStyle w:val="Prrafodelista"/>
               <w:numPr>
                 <w:ilvl w:val="0"/>
                 <w:numId w:val="29"/>
@@ -13333,7 +13330,7 @@
         <w:gridCol w:w="443"/>
         <w:gridCol w:w="576"/>
         <w:gridCol w:w="563"/>
-        <w:gridCol w:w="4009"/>
+        <w:gridCol w:w="1710"/>
       </w:tblGrid>
       <w:tr>
         <w:trPr>
@@ -15041,7 +15038,7 @@
           </w:tcPr>
           <w:p>
             <w:pPr>
-              <w:pStyle w:val="ListParagraph"/>
+              <w:pStyle w:val="Prrafodelista"/>
               <w:numPr>
                 <w:ilvl w:val="0"/>
                 <w:numId w:val="32"/>
@@ -15167,7 +15164,7 @@
           </w:tcPr>
           <w:p>
             <w:pPr>
-              <w:pStyle w:val="ListParagraph"/>
+              <w:pStyle w:val="Prrafodelista"/>
               <w:numPr>
                 <w:ilvl w:val="0"/>
                 <w:numId w:val="32"/>
@@ -15293,7 +15290,7 @@
           </w:tcPr>
           <w:p>
             <w:pPr>
-              <w:pStyle w:val="ListParagraph"/>
+              <w:pStyle w:val="Prrafodelista"/>
               <w:numPr>
                 <w:ilvl w:val="0"/>
                 <w:numId w:val="32"/>
@@ -15419,7 +15416,7 @@
           </w:tcPr>
           <w:p>
             <w:pPr>
-              <w:pStyle w:val="ListParagraph"/>
+              <w:pStyle w:val="Prrafodelista"/>
               <w:numPr>
                 <w:ilvl w:val="0"/>
                 <w:numId w:val="32"/>
@@ -15441,7 +15438,7 @@
           </w:p>
           <w:p>
             <w:pPr>
-              <w:pStyle w:val="ListParagraph"/>
+              <w:pStyle w:val="Prrafodelista"/>
               <w:numPr>
                 <w:ilvl w:val="0"/>
                 <w:numId w:val="32"/>
@@ -15567,7 +15564,7 @@
           </w:tcPr>
           <w:p>
             <w:pPr>
-              <w:pStyle w:val="ListParagraph"/>
+              <w:pStyle w:val="Prrafodelista"/>
               <w:numPr>
                 <w:ilvl w:val="0"/>
                 <w:numId w:val="32"/>
@@ -15693,7 +15690,7 @@
           </w:tcPr>
           <w:p>
             <w:pPr>
-              <w:pStyle w:val="ListParagraph"/>
+              <w:pStyle w:val="Prrafodelista"/>
               <w:numPr>
                 <w:ilvl w:val="0"/>
                 <w:numId w:val="32"/>
@@ -15715,7 +15712,7 @@
           </w:p>
           <w:p>
             <w:pPr>
-              <w:pStyle w:val="ListParagraph"/>
+              <w:pStyle w:val="Prrafodelista"/>
               <w:numPr>
                 <w:ilvl w:val="0"/>
                 <w:numId w:val="32"/>
@@ -15841,7 +15838,7 @@
           </w:tcPr>
           <w:p>
             <w:pPr>
-              <w:pStyle w:val="ListParagraph"/>
+              <w:pStyle w:val="Prrafodelista"/>
               <w:numPr>
                 <w:ilvl w:val="0"/>
                 <w:numId w:val="32"/>
@@ -15896,26 +15893,6 @@
                 <w:lang w:val="es-CR"/>
               </w:rPr>
             </w:pPr>
-          </w:p>
-        </w:tc>
-        <w:tc>
-          <w:tcPr>
-            <w:tcW w:w="0" w:type="auto"/>
-            <w:tcBorders>
-              <w:top w:val="single" w:sz="4" w:space="0" w:color="auto"/>
-              <w:left w:val="single" w:sz="4" w:space="0" w:color="000000"/>
-              <w:bottom w:val="single" w:sz="4" w:space="0" w:color="auto"/>
-              <w:right w:val="single" w:sz="4" w:space="0" w:color="000000"/>
-            </w:tcBorders>
-          </w:tcPr>
-          <w:p>
-            <w:pPr>
-              <w:rPr>
-                <w:rFonts w:asciiTheme="minorHAnsi" w:hAnsiTheme="minorHAnsi" w:cstheme="minorHAnsi"/>
-                <w:color w:val="auto"/>
-                <w:lang w:val="es-CR"/>
-              </w:rPr>
-            </w:pPr>
             <w:r>
               <w:rPr>
                 <w:rFonts w:asciiTheme="minorHAnsi" w:hAnsiTheme="minorHAnsi" w:cstheme="minorHAnsi"/>
@@ -15964,14 +15941,26 @@
                 <w:lang w:val="es-CR"/>
               </w:rPr>
             </w:pPr>
-            <w:r>
-              <w:rPr>
-                <w:rFonts w:asciiTheme="minorHAnsi" w:hAnsiTheme="minorHAnsi" w:cstheme="minorHAnsi"/>
-                <w:color w:val="auto"/>
-                <w:lang w:val="es-CR"/>
-              </w:rPr>
-              <w:t xml:space="preserve">Todavía no se ha implementado ninguna interfaz que de inicio a al programa. </w:t>
-            </w:r>
+          </w:p>
+        </w:tc>
+        <w:tc>
+          <w:tcPr>
+            <w:tcW w:w="0" w:type="auto"/>
+            <w:tcBorders>
+              <w:top w:val="single" w:sz="4" w:space="0" w:color="auto"/>
+              <w:left w:val="single" w:sz="4" w:space="0" w:color="000000"/>
+              <w:bottom w:val="single" w:sz="4" w:space="0" w:color="auto"/>
+              <w:right w:val="single" w:sz="4" w:space="0" w:color="000000"/>
+            </w:tcBorders>
+          </w:tcPr>
+          <w:p>
+            <w:pPr>
+              <w:rPr>
+                <w:rFonts w:asciiTheme="minorHAnsi" w:hAnsiTheme="minorHAnsi" w:cstheme="minorHAnsi"/>
+                <w:color w:val="auto"/>
+                <w:lang w:val="es-CR"/>
+              </w:rPr>
+            </w:pPr>
           </w:p>
         </w:tc>
       </w:tr>
@@ -16308,7 +16297,7 @@
           </w:tcPr>
           <w:p>
             <w:pPr>
-              <w:pStyle w:val="ListParagraph"/>
+              <w:pStyle w:val="Prrafodelista"/>
               <w:numPr>
                 <w:ilvl w:val="0"/>
                 <w:numId w:val="33"/>
@@ -17259,7 +17248,7 @@
           </w:tcPr>
           <w:p>
             <w:pPr>
-              <w:pStyle w:val="ListParagraph"/>
+              <w:pStyle w:val="Prrafodelista"/>
               <w:numPr>
                 <w:ilvl w:val="0"/>
                 <w:numId w:val="37"/>
@@ -17393,7 +17382,7 @@
           </w:tcPr>
           <w:p>
             <w:pPr>
-              <w:pStyle w:val="ListParagraph"/>
+              <w:pStyle w:val="Prrafodelista"/>
               <w:numPr>
                 <w:ilvl w:val="0"/>
                 <w:numId w:val="37"/>
@@ -17537,7 +17526,7 @@
           </w:tcPr>
           <w:p>
             <w:pPr>
-              <w:pStyle w:val="ListParagraph"/>
+              <w:pStyle w:val="Prrafodelista"/>
               <w:numPr>
                 <w:ilvl w:val="0"/>
                 <w:numId w:val="37"/>
@@ -17671,7 +17660,7 @@
           </w:tcPr>
           <w:p>
             <w:pPr>
-              <w:pStyle w:val="ListParagraph"/>
+              <w:pStyle w:val="Prrafodelista"/>
               <w:numPr>
                 <w:ilvl w:val="0"/>
                 <w:numId w:val="37"/>
@@ -17805,7 +17794,7 @@
           </w:tcPr>
           <w:p>
             <w:pPr>
-              <w:pStyle w:val="ListParagraph"/>
+              <w:pStyle w:val="Prrafodelista"/>
               <w:numPr>
                 <w:ilvl w:val="0"/>
                 <w:numId w:val="37"/>
@@ -18618,46 +18607,6 @@
                 <w:lang w:val="es-CR"/>
               </w:rPr>
             </w:pPr>
-          </w:p>
-        </w:tc>
-        <w:tc>
-          <w:tcPr>
-            <w:tcW w:w="0" w:type="auto"/>
-            <w:tcBorders>
-              <w:top w:val="single" w:sz="4" w:space="0" w:color="auto"/>
-              <w:left w:val="single" w:sz="4" w:space="0" w:color="000000"/>
-              <w:bottom w:val="single" w:sz="4" w:space="0" w:color="auto"/>
-              <w:right w:val="single" w:sz="4" w:space="0" w:color="000000"/>
-            </w:tcBorders>
-          </w:tcPr>
-          <w:p>
-            <w:pPr>
-              <w:rPr>
-                <w:rFonts w:asciiTheme="minorHAnsi" w:hAnsiTheme="minorHAnsi" w:cstheme="minorHAnsi"/>
-                <w:color w:val="auto"/>
-                <w:lang w:val="es-CR"/>
-              </w:rPr>
-            </w:pPr>
-          </w:p>
-        </w:tc>
-        <w:tc>
-          <w:tcPr>
-            <w:tcW w:w="0" w:type="auto"/>
-            <w:tcBorders>
-              <w:top w:val="single" w:sz="4" w:space="0" w:color="auto"/>
-              <w:left w:val="single" w:sz="4" w:space="0" w:color="000000"/>
-              <w:bottom w:val="single" w:sz="4" w:space="0" w:color="auto"/>
-              <w:right w:val="single" w:sz="4" w:space="0" w:color="000000"/>
-            </w:tcBorders>
-          </w:tcPr>
-          <w:p>
-            <w:pPr>
-              <w:rPr>
-                <w:rFonts w:asciiTheme="minorHAnsi" w:hAnsiTheme="minorHAnsi" w:cstheme="minorHAnsi"/>
-                <w:color w:val="auto"/>
-                <w:lang w:val="es-CR"/>
-              </w:rPr>
-            </w:pPr>
             <w:r>
               <w:rPr>
                 <w:rFonts w:asciiTheme="minorHAnsi" w:hAnsiTheme="minorHAnsi" w:cstheme="minorHAnsi"/>
@@ -18686,13 +18635,53 @@
                 <w:lang w:val="es-CR"/>
               </w:rPr>
             </w:pPr>
-            <w:r>
-              <w:rPr>
-                <w:rFonts w:asciiTheme="minorHAnsi" w:hAnsiTheme="minorHAnsi" w:cstheme="minorHAnsi"/>
-                <w:color w:val="auto"/>
-                <w:lang w:val="es-CR"/>
-              </w:rPr>
-              <w:t>No contiene animaciones</w:t>
+          </w:p>
+        </w:tc>
+        <w:tc>
+          <w:tcPr>
+            <w:tcW w:w="0" w:type="auto"/>
+            <w:tcBorders>
+              <w:top w:val="single" w:sz="4" w:space="0" w:color="auto"/>
+              <w:left w:val="single" w:sz="4" w:space="0" w:color="000000"/>
+              <w:bottom w:val="single" w:sz="4" w:space="0" w:color="auto"/>
+              <w:right w:val="single" w:sz="4" w:space="0" w:color="000000"/>
+            </w:tcBorders>
+          </w:tcPr>
+          <w:p>
+            <w:pPr>
+              <w:rPr>
+                <w:rFonts w:asciiTheme="minorHAnsi" w:hAnsiTheme="minorHAnsi" w:cstheme="minorHAnsi"/>
+                <w:color w:val="auto"/>
+                <w:lang w:val="es-CR"/>
+              </w:rPr>
+            </w:pPr>
+          </w:p>
+        </w:tc>
+        <w:tc>
+          <w:tcPr>
+            <w:tcW w:w="0" w:type="auto"/>
+            <w:tcBorders>
+              <w:top w:val="single" w:sz="4" w:space="0" w:color="auto"/>
+              <w:left w:val="single" w:sz="4" w:space="0" w:color="000000"/>
+              <w:bottom w:val="single" w:sz="4" w:space="0" w:color="auto"/>
+              <w:right w:val="single" w:sz="4" w:space="0" w:color="000000"/>
+            </w:tcBorders>
+          </w:tcPr>
+          <w:p>
+            <w:pPr>
+              <w:rPr>
+                <w:rFonts w:asciiTheme="minorHAnsi" w:hAnsiTheme="minorHAnsi" w:cstheme="minorHAnsi"/>
+                <w:color w:val="auto"/>
+                <w:lang w:val="es-CR"/>
+              </w:rPr>
+            </w:pPr>
+            <w:r>
+              <w:rPr>
+                <w:rFonts w:asciiTheme="minorHAnsi" w:hAnsiTheme="minorHAnsi" w:cstheme="minorHAnsi"/>
+                <w:color w:val="auto"/>
+                <w:lang w:val="es-CR"/>
+              </w:rPr>
+              <w:t xml:space="preserve">Los usuarios se sienten satisfechos con la utilización mínima de animaciones y mensajes de ayuda. </w:t>
             </w:r>
           </w:p>
         </w:tc>
@@ -19599,7 +19588,7 @@
           </w:tcPr>
           <w:p>
             <w:pPr>
-              <w:pStyle w:val="ListParagraph"/>
+              <w:pStyle w:val="Prrafodelista"/>
               <w:numPr>
                 <w:ilvl w:val="0"/>
                 <w:numId w:val="37"/>
@@ -19725,7 +19714,7 @@
           </w:tcPr>
           <w:p>
             <w:pPr>
-              <w:pStyle w:val="ListParagraph"/>
+              <w:pStyle w:val="Prrafodelista"/>
               <w:numPr>
                 <w:ilvl w:val="0"/>
                 <w:numId w:val="37"/>
@@ -20096,7 +20085,7 @@
                 <w:color w:val="auto"/>
                 <w:lang w:val="es-CR"/>
               </w:rPr>
-              <w:t>El diseño web responsive no se ha implementado aún.</w:t>
+              <w:t>Se ha acordado que el diseño responsive no se va a implementar por cuestiones de tiempo</w:t>
             </w:r>
           </w:p>
         </w:tc>
@@ -20296,7 +20285,7 @@
           </w:tcPr>
           <w:p>
             <w:pPr>
-              <w:pStyle w:val="ListParagraph"/>
+              <w:pStyle w:val="Prrafodelista"/>
               <w:numPr>
                 <w:ilvl w:val="0"/>
                 <w:numId w:val="38"/>
@@ -20422,7 +20411,7 @@
           </w:tcPr>
           <w:p>
             <w:pPr>
-              <w:pStyle w:val="ListParagraph"/>
+              <w:pStyle w:val="Prrafodelista"/>
               <w:numPr>
                 <w:ilvl w:val="0"/>
                 <w:numId w:val="38"/>
@@ -20580,7 +20569,7 @@
           </w:tcPr>
           <w:p>
             <w:pPr>
-              <w:pStyle w:val="ListParagraph"/>
+              <w:pStyle w:val="Prrafodelista"/>
               <w:numPr>
                 <w:ilvl w:val="0"/>
                 <w:numId w:val="38"/>
@@ -20597,6 +20586,7 @@
                 <w:color w:val="auto"/>
                 <w:lang w:val="es-CR"/>
               </w:rPr>
+              <w:lastRenderedPageBreak/>
               <w:t>El sitio hace obvio cuándo y dónde un error ocurrió (e.g. cuando un  formulario está incompleto, destacando los campos que hacen falta).</w:t>
             </w:r>
           </w:p>
@@ -20706,7 +20696,7 @@
           </w:tcPr>
           <w:p>
             <w:pPr>
-              <w:pStyle w:val="ListParagraph"/>
+              <w:pStyle w:val="Prrafodelista"/>
               <w:numPr>
                 <w:ilvl w:val="0"/>
                 <w:numId w:val="38"/>
@@ -20723,7 +20713,6 @@
                 <w:color w:val="auto"/>
                 <w:lang w:val="es-CR"/>
               </w:rPr>
-              <w:lastRenderedPageBreak/>
               <w:t>Los mensajes de error dan soluciones o sugerencias para solucionar el presente error.</w:t>
             </w:r>
           </w:p>
@@ -20820,7 +20809,15 @@
                 <w:color w:val="auto"/>
                 <w:lang w:val="es-CR"/>
               </w:rPr>
-              <w:t>No indica cómo solucionar error en la búsqueda, pero muestra que no existen registros.</w:t>
+              <w:t xml:space="preserve">No indica cómo solucionar error en la búsqueda, pero muestra que </w:t>
+            </w:r>
+            <w:r>
+              <w:rPr>
+                <w:rFonts w:asciiTheme="minorHAnsi" w:hAnsiTheme="minorHAnsi" w:cstheme="minorHAnsi"/>
+                <w:color w:val="auto"/>
+                <w:lang w:val="es-CR"/>
+              </w:rPr>
+              <w:t>el registro ya existe</w:t>
             </w:r>
           </w:p>
         </w:tc>
@@ -25651,7 +25648,7 @@
     <w:qFormat/>
     <w:rsid w:val="00524456"/>
   </w:style>
-  <w:style w:type="paragraph" w:styleId="Heading1">
+  <w:style w:type="paragraph" w:styleId="Ttulo1">
     <w:name w:val="heading 1"/>
     <w:basedOn w:val="Normal1"/>
     <w:next w:val="Normal1"/>
@@ -25670,11 +25667,11 @@
       <w:szCs w:val="32"/>
     </w:rPr>
   </w:style>
-  <w:style w:type="paragraph" w:styleId="Heading2">
+  <w:style w:type="paragraph" w:styleId="Ttulo2">
     <w:name w:val="heading 2"/>
     <w:basedOn w:val="Normal1"/>
     <w:next w:val="Normal1"/>
-    <w:link w:val="Heading2Char"/>
+    <w:link w:val="Ttulo2Car"/>
     <w:uiPriority w:val="9"/>
     <w:qFormat/>
     <w:rsid w:val="008A4C7D"/>
@@ -25693,7 +25690,7 @@
       <w:szCs w:val="28"/>
     </w:rPr>
   </w:style>
-  <w:style w:type="paragraph" w:styleId="Heading3">
+  <w:style w:type="paragraph" w:styleId="Ttulo3">
     <w:name w:val="heading 3"/>
     <w:basedOn w:val="Normal1"/>
     <w:next w:val="Normal1"/>
@@ -25712,7 +25709,7 @@
       <w:szCs w:val="26"/>
     </w:rPr>
   </w:style>
-  <w:style w:type="paragraph" w:styleId="Heading4">
+  <w:style w:type="paragraph" w:styleId="Ttulo4">
     <w:name w:val="heading 4"/>
     <w:basedOn w:val="Normal1"/>
     <w:next w:val="Normal1"/>
@@ -25731,7 +25728,7 @@
       <w:szCs w:val="20"/>
     </w:rPr>
   </w:style>
-  <w:style w:type="paragraph" w:styleId="Heading5">
+  <w:style w:type="paragraph" w:styleId="Ttulo5">
     <w:name w:val="heading 5"/>
     <w:basedOn w:val="Normal1"/>
     <w:next w:val="Normal1"/>
@@ -25750,7 +25747,7 @@
       <w:szCs w:val="26"/>
     </w:rPr>
   </w:style>
-  <w:style w:type="paragraph" w:styleId="Heading6">
+  <w:style w:type="paragraph" w:styleId="Ttulo6">
     <w:name w:val="heading 6"/>
     <w:basedOn w:val="Normal1"/>
     <w:next w:val="Normal1"/>
@@ -25768,13 +25765,13 @@
       <w:szCs w:val="22"/>
     </w:rPr>
   </w:style>
-  <w:style w:type="character" w:default="1" w:styleId="DefaultParagraphFont">
+  <w:style w:type="character" w:default="1" w:styleId="Fuentedeprrafopredeter">
     <w:name w:val="Default Paragraph Font"/>
     <w:uiPriority w:val="1"/>
     <w:semiHidden/>
     <w:unhideWhenUsed/>
   </w:style>
-  <w:style w:type="table" w:default="1" w:styleId="TableNormal">
+  <w:style w:type="table" w:default="1" w:styleId="Tablanormal">
     <w:name w:val="Normal Table"/>
     <w:uiPriority w:val="99"/>
     <w:semiHidden/>
@@ -25789,7 +25786,7 @@
       </w:tblCellMar>
     </w:tblPr>
   </w:style>
-  <w:style w:type="numbering" w:default="1" w:styleId="NoList">
+  <w:style w:type="numbering" w:default="1" w:styleId="Sinlista">
     <w:name w:val="No List"/>
     <w:uiPriority w:val="99"/>
     <w:semiHidden/>
@@ -25811,7 +25808,7 @@
       </w:tblCellMar>
     </w:tblPr>
   </w:style>
-  <w:style w:type="paragraph" w:styleId="Title">
+  <w:style w:type="paragraph" w:styleId="Ttulo">
     <w:name w:val="Title"/>
     <w:basedOn w:val="Normal1"/>
     <w:next w:val="Normal1"/>
@@ -25828,7 +25825,7 @@
       <w:szCs w:val="72"/>
     </w:rPr>
   </w:style>
-  <w:style w:type="paragraph" w:styleId="Subtitle">
+  <w:style w:type="paragraph" w:styleId="Subttulo">
     <w:name w:val="Subtitle"/>
     <w:basedOn w:val="Normal1"/>
     <w:next w:val="Normal1"/>
@@ -25943,10 +25940,10 @@
       </w:tblCellMar>
     </w:tblPr>
   </w:style>
-  <w:style w:type="paragraph" w:styleId="BalloonText">
+  <w:style w:type="paragraph" w:styleId="Textodeglobo">
     <w:name w:val="Balloon Text"/>
     <w:basedOn w:val="Normal"/>
-    <w:link w:val="BalloonTextChar"/>
+    <w:link w:val="TextodegloboCar"/>
     <w:uiPriority w:val="99"/>
     <w:semiHidden/>
     <w:unhideWhenUsed/>
@@ -25957,10 +25954,10 @@
       <w:szCs w:val="16"/>
     </w:rPr>
   </w:style>
-  <w:style w:type="character" w:customStyle="1" w:styleId="BalloonTextChar">
-    <w:name w:val="Balloon Text Char"/>
-    <w:basedOn w:val="DefaultParagraphFont"/>
-    <w:link w:val="BalloonText"/>
+  <w:style w:type="character" w:customStyle="1" w:styleId="TextodegloboCar">
+    <w:name w:val="Texto de globo Car"/>
+    <w:basedOn w:val="Fuentedeprrafopredeter"/>
+    <w:link w:val="Textodeglobo"/>
     <w:uiPriority w:val="99"/>
     <w:semiHidden/>
     <w:rsid w:val="001F5658"/>
@@ -25970,7 +25967,7 @@
       <w:szCs w:val="16"/>
     </w:rPr>
   </w:style>
-  <w:style w:type="paragraph" w:styleId="NoSpacing">
+  <w:style w:type="paragraph" w:styleId="Sinespaciado">
     <w:name w:val="No Spacing"/>
     <w:uiPriority w:val="1"/>
     <w:qFormat/>
@@ -25983,9 +25980,9 @@
       <w:lang w:eastAsia="en-US"/>
     </w:rPr>
   </w:style>
-  <w:style w:type="table" w:styleId="TableGrid">
+  <w:style w:type="table" w:styleId="Tablaconcuadrcula">
     <w:name w:val="Table Grid"/>
-    <w:basedOn w:val="TableNormal"/>
+    <w:basedOn w:val="Tablanormal"/>
     <w:uiPriority w:val="59"/>
     <w:rsid w:val="00F17608"/>
     <w:rPr>
@@ -26006,9 +26003,9 @@
       </w:tblBorders>
     </w:tblPr>
   </w:style>
-  <w:style w:type="character" w:styleId="Hyperlink">
+  <w:style w:type="character" w:styleId="Hipervnculo">
     <w:name w:val="Hyperlink"/>
-    <w:basedOn w:val="DefaultParagraphFont"/>
+    <w:basedOn w:val="Fuentedeprrafopredeter"/>
     <w:uiPriority w:val="99"/>
     <w:unhideWhenUsed/>
     <w:rsid w:val="002C7D14"/>
@@ -26017,9 +26014,9 @@
       <w:u w:val="single"/>
     </w:rPr>
   </w:style>
-  <w:style w:type="character" w:styleId="FollowedHyperlink">
+  <w:style w:type="character" w:styleId="Hipervnculovisitado">
     <w:name w:val="FollowedHyperlink"/>
-    <w:basedOn w:val="DefaultParagraphFont"/>
+    <w:basedOn w:val="Fuentedeprrafopredeter"/>
     <w:uiPriority w:val="99"/>
     <w:semiHidden/>
     <w:unhideWhenUsed/>
@@ -26029,10 +26026,10 @@
       <w:u w:val="single"/>
     </w:rPr>
   </w:style>
-  <w:style w:type="character" w:customStyle="1" w:styleId="Heading2Char">
-    <w:name w:val="Heading 2 Char"/>
-    <w:basedOn w:val="DefaultParagraphFont"/>
-    <w:link w:val="Heading2"/>
+  <w:style w:type="character" w:customStyle="1" w:styleId="Ttulo2Car">
+    <w:name w:val="Título 2 Car"/>
+    <w:basedOn w:val="Fuentedeprrafopredeter"/>
+    <w:link w:val="Ttulo2"/>
     <w:uiPriority w:val="9"/>
     <w:rsid w:val="00176F79"/>
     <w:rPr>
@@ -26045,7 +26042,7 @@
   </w:style>
   <w:style w:type="table" w:customStyle="1" w:styleId="8">
     <w:name w:val="8"/>
-    <w:basedOn w:val="TableNormal"/>
+    <w:basedOn w:val="Tablanormal"/>
     <w:rsid w:val="00176F79"/>
     <w:rPr>
       <w:lang w:val="en-US" w:eastAsia="en-US"/>
@@ -26058,7 +26055,7 @@
   </w:style>
   <w:style w:type="table" w:customStyle="1" w:styleId="7">
     <w:name w:val="7"/>
-    <w:basedOn w:val="TableNormal"/>
+    <w:basedOn w:val="Tablanormal"/>
     <w:rsid w:val="00176F79"/>
     <w:rPr>
       <w:lang w:val="en-US" w:eastAsia="en-US"/>
@@ -26070,7 +26067,7 @@
   </w:style>
   <w:style w:type="table" w:customStyle="1" w:styleId="6">
     <w:name w:val="6"/>
-    <w:basedOn w:val="TableNormal"/>
+    <w:basedOn w:val="Tablanormal"/>
     <w:rsid w:val="00176F79"/>
     <w:rPr>
       <w:lang w:val="en-US" w:eastAsia="en-US"/>
@@ -26082,7 +26079,7 @@
   </w:style>
   <w:style w:type="table" w:customStyle="1" w:styleId="5">
     <w:name w:val="5"/>
-    <w:basedOn w:val="TableNormal"/>
+    <w:basedOn w:val="Tablanormal"/>
     <w:rsid w:val="00176F79"/>
     <w:rPr>
       <w:lang w:val="en-US" w:eastAsia="en-US"/>
@@ -26094,7 +26091,7 @@
   </w:style>
   <w:style w:type="table" w:customStyle="1" w:styleId="4">
     <w:name w:val="4"/>
-    <w:basedOn w:val="TableNormal"/>
+    <w:basedOn w:val="Tablanormal"/>
     <w:rsid w:val="00176F79"/>
     <w:rPr>
       <w:lang w:val="en-US" w:eastAsia="en-US"/>
@@ -26106,7 +26103,7 @@
   </w:style>
   <w:style w:type="table" w:customStyle="1" w:styleId="3">
     <w:name w:val="3"/>
-    <w:basedOn w:val="TableNormal"/>
+    <w:basedOn w:val="Tablanormal"/>
     <w:rsid w:val="00176F79"/>
     <w:rPr>
       <w:lang w:val="en-US" w:eastAsia="en-US"/>
@@ -26118,7 +26115,7 @@
   </w:style>
   <w:style w:type="table" w:customStyle="1" w:styleId="2">
     <w:name w:val="2"/>
-    <w:basedOn w:val="TableNormal"/>
+    <w:basedOn w:val="Tablanormal"/>
     <w:rsid w:val="00176F79"/>
     <w:rPr>
       <w:lang w:val="en-US" w:eastAsia="en-US"/>
@@ -26130,7 +26127,7 @@
   </w:style>
   <w:style w:type="table" w:customStyle="1" w:styleId="1">
     <w:name w:val="1"/>
-    <w:basedOn w:val="TableNormal"/>
+    <w:basedOn w:val="Tablanormal"/>
     <w:rsid w:val="00176F79"/>
     <w:rPr>
       <w:lang w:val="en-US" w:eastAsia="en-US"/>
@@ -26140,10 +26137,10 @@
       <w:tblStyleColBandSize w:val="1"/>
     </w:tblPr>
   </w:style>
-  <w:style w:type="paragraph" w:styleId="Header">
+  <w:style w:type="paragraph" w:styleId="Encabezado">
     <w:name w:val="header"/>
     <w:basedOn w:val="Normal"/>
-    <w:link w:val="HeaderChar"/>
+    <w:link w:val="EncabezadoCar"/>
     <w:uiPriority w:val="99"/>
     <w:unhideWhenUsed/>
     <w:rsid w:val="009A610B"/>
@@ -26154,17 +26151,17 @@
       </w:tabs>
     </w:pPr>
   </w:style>
-  <w:style w:type="character" w:customStyle="1" w:styleId="HeaderChar">
-    <w:name w:val="Header Char"/>
-    <w:basedOn w:val="DefaultParagraphFont"/>
-    <w:link w:val="Header"/>
+  <w:style w:type="character" w:customStyle="1" w:styleId="EncabezadoCar">
+    <w:name w:val="Encabezado Car"/>
+    <w:basedOn w:val="Fuentedeprrafopredeter"/>
+    <w:link w:val="Encabezado"/>
     <w:uiPriority w:val="99"/>
     <w:rsid w:val="009A610B"/>
   </w:style>
-  <w:style w:type="paragraph" w:styleId="Footer">
+  <w:style w:type="paragraph" w:styleId="Piedepgina">
     <w:name w:val="footer"/>
     <w:basedOn w:val="Normal"/>
-    <w:link w:val="FooterChar"/>
+    <w:link w:val="PiedepginaCar"/>
     <w:uiPriority w:val="99"/>
     <w:unhideWhenUsed/>
     <w:rsid w:val="009A610B"/>
@@ -26175,14 +26172,14 @@
       </w:tabs>
     </w:pPr>
   </w:style>
-  <w:style w:type="character" w:customStyle="1" w:styleId="FooterChar">
-    <w:name w:val="Footer Char"/>
-    <w:basedOn w:val="DefaultParagraphFont"/>
-    <w:link w:val="Footer"/>
+  <w:style w:type="character" w:customStyle="1" w:styleId="PiedepginaCar">
+    <w:name w:val="Pie de página Car"/>
+    <w:basedOn w:val="Fuentedeprrafopredeter"/>
+    <w:link w:val="Piedepgina"/>
     <w:uiPriority w:val="99"/>
     <w:rsid w:val="009A610B"/>
   </w:style>
-  <w:style w:type="paragraph" w:styleId="ListParagraph">
+  <w:style w:type="paragraph" w:styleId="Prrafodelista">
     <w:name w:val="List Paragraph"/>
     <w:basedOn w:val="Normal"/>
     <w:uiPriority w:val="34"/>

</xml_diff>